<commit_message>
Database: insert column Status in table LoanDetails.class scress: change Home,Login.
</commit_message>
<xml_diff>
--- a/Team 5/Document/Document.docx
+++ b/Team 5/Document/Document.docx
@@ -4419,15 +4419,22 @@
           <w:lang w:eastAsia="zh-CN"/>
         </w:rPr>
       </w:pPr>
+    </w:p>
+    <w:p>
+      <w:pPr>
+        <w:rPr>
+          <w:lang w:eastAsia="zh-CN"/>
+        </w:rPr>
+      </w:pPr>
       <w:r>
         <w:rPr>
           <w:noProof/>
         </w:rPr>
         <w:drawing>
           <wp:inline distT="0" distB="0" distL="0" distR="0">
-            <wp:extent cx="5943600" cy="4235450"/>
-            <wp:effectExtent l="19050" t="0" r="0" b="0"/>
-            <wp:docPr id="3" name="Picture 1" descr="C:\Users\Administrator\Pictures\EntityDiagram_1.png"/>
+            <wp:extent cx="5939790" cy="3935730"/>
+            <wp:effectExtent l="19050" t="0" r="3810" b="0"/>
+            <wp:docPr id="2" name="Picture 1" descr="C:\Users\Administrator\Pictures\EntityDiagram_2.png"/>
             <wp:cNvGraphicFramePr>
               <a:graphicFrameLocks xmlns:a="http://schemas.openxmlformats.org/drawingml/2006/main" noChangeAspect="1"/>
             </wp:cNvGraphicFramePr>
@@ -4435,7 +4442,7 @@
               <a:graphicData uri="http://schemas.openxmlformats.org/drawingml/2006/picture">
                 <pic:pic xmlns:pic="http://schemas.openxmlformats.org/drawingml/2006/picture">
                   <pic:nvPicPr>
-                    <pic:cNvPr id="0" name="Picture 1" descr="C:\Users\Administrator\Pictures\EntityDiagram_1.png"/>
+                    <pic:cNvPr id="0" name="Picture 1" descr="C:\Users\Administrator\Pictures\EntityDiagram_2.png"/>
                     <pic:cNvPicPr>
                       <a:picLocks noChangeAspect="1" noChangeArrowheads="1"/>
                     </pic:cNvPicPr>
@@ -4450,7 +4457,7 @@
                   <pic:spPr bwMode="auto">
                     <a:xfrm>
                       <a:off x="0" y="0"/>
-                      <a:ext cx="5943600" cy="4235450"/>
+                      <a:ext cx="5939790" cy="3935730"/>
                     </a:xfrm>
                     <a:prstGeom prst="rect">
                       <a:avLst/>
@@ -5046,16 +5053,6 @@
                 <w:szCs w:val="20"/>
                 <w:lang w:eastAsia="ja-JP"/>
               </w:rPr>
-              <w:t>Full</w:t>
-            </w:r>
-            <w:r>
-              <w:rPr>
-                <w:rFonts w:ascii="Arial" w:eastAsia="MS Mincho" w:hAnsi="Arial" w:cs="Arial"/>
-                <w:color w:val="000000"/>
-                <w:sz w:val="20"/>
-                <w:szCs w:val="20"/>
-                <w:lang w:eastAsia="ja-JP"/>
-              </w:rPr>
               <w:t>Name</w:t>
             </w:r>
           </w:p>
@@ -5175,7 +5172,15 @@
                 <w:sz w:val="20"/>
                 <w:szCs w:val="20"/>
               </w:rPr>
-              <w:t>Full name of Admin</w:t>
+              <w:t>N</w:t>
+            </w:r>
+            <w:r>
+              <w:rPr>
+                <w:rFonts w:ascii="Arial" w:hAnsi="Arial" w:cs="Arial"/>
+                <w:sz w:val="20"/>
+                <w:szCs w:val="20"/>
+              </w:rPr>
+              <w:t>ame of Admin</w:t>
             </w:r>
           </w:p>
         </w:tc>
@@ -11529,6 +11534,152 @@
                 <w:szCs w:val="20"/>
               </w:rPr>
               <w:t>ID</w:t>
+            </w:r>
+          </w:p>
+        </w:tc>
+      </w:tr>
+      <w:tr>
+        <w:tc>
+          <w:tcPr>
+            <w:tcW w:w="1620" w:type="dxa"/>
+          </w:tcPr>
+          <w:p>
+            <w:pPr>
+              <w:rPr>
+                <w:rFonts w:ascii="Arial" w:eastAsia="MS Mincho" w:hAnsi="Arial" w:cs="Arial"/>
+                <w:color w:val="000000"/>
+                <w:sz w:val="20"/>
+                <w:szCs w:val="20"/>
+                <w:lang w:eastAsia="ja-JP"/>
+              </w:rPr>
+            </w:pPr>
+            <w:r>
+              <w:rPr>
+                <w:rFonts w:ascii="Arial" w:eastAsia="MS Mincho" w:hAnsi="Arial" w:cs="Arial"/>
+                <w:color w:val="000000"/>
+                <w:sz w:val="20"/>
+                <w:szCs w:val="20"/>
+                <w:lang w:eastAsia="ja-JP"/>
+              </w:rPr>
+              <w:t>Status</w:t>
+            </w:r>
+          </w:p>
+        </w:tc>
+        <w:tc>
+          <w:tcPr>
+            <w:tcW w:w="1080" w:type="dxa"/>
+          </w:tcPr>
+          <w:p>
+            <w:pPr>
+              <w:rPr>
+                <w:rFonts w:ascii="Arial" w:eastAsia="SimSun" w:hAnsi="Arial" w:cs="Arial"/>
+                <w:sz w:val="20"/>
+                <w:szCs w:val="20"/>
+                <w:lang w:eastAsia="zh-CN"/>
+              </w:rPr>
+            </w:pPr>
+            <w:r>
+              <w:rPr>
+                <w:rFonts w:ascii="Arial" w:eastAsia="SimSun" w:hAnsi="Arial" w:cs="Arial"/>
+                <w:sz w:val="20"/>
+                <w:szCs w:val="20"/>
+                <w:lang w:eastAsia="zh-CN"/>
+              </w:rPr>
+              <w:t>Bit</w:t>
+            </w:r>
+          </w:p>
+        </w:tc>
+        <w:tc>
+          <w:tcPr>
+            <w:tcW w:w="720" w:type="dxa"/>
+          </w:tcPr>
+          <w:p>
+            <w:pPr>
+              <w:rPr>
+                <w:rFonts w:ascii="Arial" w:hAnsi="Arial" w:cs="Arial"/>
+                <w:sz w:val="20"/>
+                <w:szCs w:val="20"/>
+              </w:rPr>
+            </w:pPr>
+            <w:r>
+              <w:rPr>
+                <w:rFonts w:ascii="Arial" w:hAnsi="Arial" w:cs="Arial"/>
+                <w:sz w:val="20"/>
+                <w:szCs w:val="20"/>
+              </w:rPr>
+              <w:t>No</w:t>
+            </w:r>
+          </w:p>
+        </w:tc>
+        <w:tc>
+          <w:tcPr>
+            <w:tcW w:w="1620" w:type="dxa"/>
+          </w:tcPr>
+          <w:p>
+            <w:pPr>
+              <w:rPr>
+                <w:rFonts w:ascii="Arial" w:hAnsi="Arial" w:cs="Arial"/>
+                <w:sz w:val="20"/>
+                <w:szCs w:val="20"/>
+              </w:rPr>
+            </w:pPr>
+            <w:r>
+              <w:rPr>
+                <w:rFonts w:ascii="Arial" w:hAnsi="Arial" w:cs="Arial"/>
+                <w:sz w:val="20"/>
+                <w:szCs w:val="20"/>
+              </w:rPr>
+              <w:t xml:space="preserve"> 0</w:t>
+            </w:r>
+          </w:p>
+        </w:tc>
+        <w:tc>
+          <w:tcPr>
+            <w:tcW w:w="1710" w:type="dxa"/>
+          </w:tcPr>
+          <w:p>
+            <w:pPr>
+              <w:rPr>
+                <w:rFonts w:ascii="Arial" w:hAnsi="Arial" w:cs="Arial"/>
+                <w:sz w:val="20"/>
+                <w:szCs w:val="20"/>
+              </w:rPr>
+            </w:pPr>
+          </w:p>
+        </w:tc>
+        <w:tc>
+          <w:tcPr>
+            <w:tcW w:w="630" w:type="dxa"/>
+          </w:tcPr>
+          <w:p>
+            <w:pPr>
+              <w:rPr>
+                <w:rFonts w:ascii="Arial" w:hAnsi="Arial" w:cs="Arial"/>
+                <w:sz w:val="20"/>
+                <w:szCs w:val="20"/>
+              </w:rPr>
+            </w:pPr>
+          </w:p>
+        </w:tc>
+        <w:tc>
+          <w:tcPr>
+            <w:tcW w:w="1890" w:type="dxa"/>
+          </w:tcPr>
+          <w:p>
+            <w:pPr>
+              <w:rPr>
+                <w:rFonts w:ascii="Arial" w:hAnsi="Arial" w:cs="Arial"/>
+                <w:sz w:val="20"/>
+                <w:szCs w:val="20"/>
+              </w:rPr>
+            </w:pPr>
+            <w:r>
+              <w:rPr>
+                <w:rFonts w:ascii="Arial" w:hAnsi="Arial" w:cs="Arial"/>
+                <w:sz w:val="20"/>
+                <w:szCs w:val="20"/>
+              </w:rPr>
+              <w:t>Status of Loan</w:t>
             </w:r>
           </w:p>
         </w:tc>
@@ -12534,7 +12685,16 @@
                 <w:sz w:val="20"/>
                 <w:szCs w:val="20"/>
               </w:rPr>
-              <w:t>, increment</w:t>
+              <w:t xml:space="preserve">, </w:t>
+            </w:r>
+            <w:r>
+              <w:rPr>
+                <w:rFonts w:ascii="Arial" w:hAnsi="Arial" w:cs="Arial"/>
+                <w:sz w:val="20"/>
+                <w:szCs w:val="20"/>
+              </w:rPr>
+              <w:lastRenderedPageBreak/>
+              <w:t>increment</w:t>
             </w:r>
           </w:p>
         </w:tc>
@@ -13485,7 +13645,6 @@
         <w:pStyle w:val="Heading2"/>
       </w:pPr>
       <w:r>
-        <w:lastRenderedPageBreak/>
         <w:t>8.</w:t>
       </w:r>
       <w:r>
@@ -15016,6 +15175,7 @@
                 <w:rFonts w:ascii="Arial" w:hAnsi="Arial" w:cs="Arial"/>
                 <w:b/>
               </w:rPr>
+              <w:lastRenderedPageBreak/>
               <w:t>Sr. No.</w:t>
             </w:r>
           </w:p>
@@ -15185,7 +15345,6 @@
               <w:rPr>
                 <w:rFonts w:ascii="Arial" w:hAnsi="Arial" w:cs="Arial"/>
               </w:rPr>
-              <w:lastRenderedPageBreak/>
               <w:t>1</w:t>
             </w:r>
           </w:p>
@@ -17285,6 +17444,12 @@
                 <w:rFonts w:ascii="Arial" w:hAnsi="Arial" w:cs="Arial"/>
               </w:rPr>
               <w:br/>
+            </w:r>
+            <w:r>
+              <w:rPr>
+                <w:rFonts w:ascii="Arial" w:hAnsi="Arial" w:cs="Arial"/>
+              </w:rPr>
+              <w:lastRenderedPageBreak/>
               <w:t xml:space="preserve">  +  Create new Admin.</w:t>
             </w:r>
           </w:p>
@@ -17396,6 +17561,7 @@
               <w:rPr>
                 <w:rFonts w:ascii="Arial" w:hAnsi="Arial" w:cs="Arial"/>
               </w:rPr>
+              <w:lastRenderedPageBreak/>
               <w:t>4</w:t>
             </w:r>
           </w:p>
@@ -17435,14 +17601,7 @@
                 <w:rFonts w:ascii="Arial" w:hAnsi="Arial" w:cs="Arial"/>
               </w:rPr>
               <w:br/>
-              <w:t xml:space="preserve">  +  Search Account by  </w:t>
-            </w:r>
-            <w:r>
-              <w:rPr>
-                <w:rFonts w:ascii="Arial" w:hAnsi="Arial" w:cs="Arial"/>
-              </w:rPr>
-              <w:lastRenderedPageBreak/>
-              <w:t>AccountNo,  RegisterDate.</w:t>
+              <w:t xml:space="preserve">  +  Search Account by  AccountNo,  RegisterDate.</w:t>
             </w:r>
             <w:r>
               <w:rPr>
@@ -17581,7 +17740,6 @@
               <w:rPr>
                 <w:rFonts w:ascii="Arial" w:hAnsi="Arial" w:cs="Arial"/>
               </w:rPr>
-              <w:lastRenderedPageBreak/>
               <w:t>5</w:t>
             </w:r>
           </w:p>
@@ -17792,14 +17950,32 @@
                 <w:rFonts w:ascii="Arial" w:hAnsi="Arial" w:cs="Arial"/>
               </w:rPr>
               <w:br/>
-              <w:t xml:space="preserve">   + List and search by AccoutNo, type, begin time, end time, branches, LoanMoney.</w:t>
+              <w:t xml:space="preserve">   + List and search by Accout</w:t>
+            </w:r>
+            <w:r>
+              <w:rPr>
+                <w:rFonts w:ascii="Arial" w:hAnsi="Arial" w:cs="Arial"/>
+              </w:rPr>
+              <w:t xml:space="preserve">No, type, begin time, end time,status, </w:t>
+            </w:r>
+            <w:r>
+              <w:rPr>
+                <w:rFonts w:ascii="Arial" w:hAnsi="Arial" w:cs="Arial"/>
+              </w:rPr>
+              <w:t>branches, LoanMoney.</w:t>
             </w:r>
             <w:r>
               <w:rPr>
                 <w:rFonts w:ascii="Arial" w:hAnsi="Arial" w:cs="Arial"/>
               </w:rPr>
               <w:br/>
-              <w:t xml:space="preserve">  + view information, edit CurentMoney , status(se them)</w:t>
+              <w:t xml:space="preserve">  + view information, e</w:t>
+            </w:r>
+            <w:r>
+              <w:rPr>
+                <w:rFonts w:ascii="Arial" w:hAnsi="Arial" w:cs="Arial"/>
+              </w:rPr>
+              <w:t xml:space="preserve">dit CurentMoney , </w:t>
             </w:r>
             <w:r>
               <w:rPr>
@@ -18524,6 +18700,7 @@
               <w:rPr>
                 <w:rFonts w:ascii="Arial" w:hAnsi="Arial" w:cs="Arial"/>
               </w:rPr>
+              <w:lastRenderedPageBreak/>
               <w:t>11</w:t>
             </w:r>
           </w:p>
@@ -18751,7 +18928,7 @@
         <w:rFonts w:asciiTheme="majorHAnsi" w:eastAsiaTheme="majorEastAsia" w:hAnsiTheme="majorHAnsi" w:cstheme="majorBidi"/>
         <w:noProof/>
       </w:rPr>
-      <w:t>13</w:t>
+      <w:t>7</w:t>
     </w:r>
     <w:r>
       <w:rPr>
@@ -20702,6 +20879,7 @@
   <w:style w:type="character" w:default="1" w:styleId="DefaultParagraphFont">
     <w:name w:val="Default Paragraph Font"/>
     <w:uiPriority w:val="1"/>
+    <w:semiHidden/>
     <w:unhideWhenUsed/>
   </w:style>
   <w:style w:type="table" w:default="1" w:styleId="TableNormal">

</xml_diff>